<commit_message>
New translations Facilitator guidelines - Playful matematicians.docx (Italian)
</commit_message>
<xml_diff>
--- a/facilitation_guides/translation/ita/Facilitator guidelines - Playful matematicians.docx
+++ b/facilitation_guides/translation/ita/Facilitator guidelines - Playful matematicians.docx
@@ -105,7 +105,7 @@
                 <w:u w:val="none"/>
                 <w:vertAlign w:val="baseline"/>
               </w:rPr>
-              <w:t xml:space="preserve">Video Title</w:t>
+              <w:t xml:space="preserve">Titolo del Video</w:t>
             </w:r>
           </w:p>
         </w:tc>
@@ -143,7 +143,7 @@
                 <w:sz w:val="22"/>
                 <w:szCs w:val="22"/>
               </w:rPr>
-              <w:t xml:space="preserve">Puzzle #3 The playful mathematicians</w:t>
+              <w:t xml:space="preserve">Rompicapo #3 I matematici giocosi</w:t>
             </w:r>
           </w:p>
           <w:p>
@@ -239,7 +239,7 @@
                 <w:u w:val="none"/>
                 <w:vertAlign w:val="baseline"/>
               </w:rPr>
-              <w:t>Topic</w:t>
+              <w:t>Argomento</w:t>
             </w:r>
           </w:p>
         </w:tc>
@@ -290,7 +290,7 @@
                 <w:u w:val="none"/>
                 <w:vertAlign w:val="baseline"/>
               </w:rPr>
-              <w:t>Logic</w:t>
+              <w:t>Logica</w:t>
             </w:r>
           </w:p>
         </w:tc>
@@ -364,7 +364,7 @@
                 <w:shd w:fill="auto" w:val="clear"/>
                 <w:vertAlign w:val="baseline"/>
               </w:rPr>
-              <w:t>Aim(s)</w:t>
+              <w:t>Obiettivo/i</w:t>
             </w:r>
           </w:p>
         </w:tc>
@@ -424,7 +424,7 @@
                 <w:shd w:fill="auto" w:val="clear"/>
                 <w:vertAlign w:val="baseline"/>
               </w:rPr>
-              <w:t xml:space="preserve">Train the ability to extrapolate information from a problem, work by exclusion.</w:t>
+              <w:t xml:space="preserve">Formare la capacità di estrapolare informazioni da un problema, lavorare per esclusione.</w:t>
             </w:r>
           </w:p>
         </w:tc>
@@ -498,7 +498,7 @@
                 <w:shd w:fill="auto" w:val="clear"/>
                 <w:vertAlign w:val="baseline"/>
               </w:rPr>
-              <w:t>Length</w:t>
+              <w:t>Lunghezza</w:t>
             </w:r>
           </w:p>
         </w:tc>
@@ -623,7 +623,7 @@
                 <w:u w:val="none"/>
                 <w:vertAlign w:val="baseline"/>
               </w:rPr>
-              <w:t xml:space="preserve">Camp Location</w:t>
+              <w:t xml:space="preserve">Posizione del Campo</w:t>
             </w:r>
           </w:p>
         </w:tc>
@@ -741,7 +741,7 @@
                 <w:shd w:fill="auto" w:val="clear"/>
                 <w:vertAlign w:val="baseline"/>
               </w:rPr>
-              <w:t>Facilitators</w:t>
+              <w:t>Mediatori</w:t>
             </w:r>
           </w:p>
         </w:tc>
@@ -850,7 +850,7 @@
                 <w:u w:val="none"/>
                 <w:vertAlign w:val="baseline"/>
               </w:rPr>
-              <w:t xml:space="preserve">N. of students</w:t>
+              <w:t xml:space="preserve">N. di studenti</w:t>
             </w:r>
           </w:p>
         </w:tc>
@@ -959,7 +959,7 @@
                 <w:u w:val="none"/>
                 <w:vertAlign w:val="baseline"/>
               </w:rPr>
-              <w:t>Date</w:t>
+              <w:t>Data</w:t>
             </w:r>
           </w:p>
         </w:tc>
@@ -1077,7 +1077,7 @@
                 <w:shd w:fill="auto" w:val="clear"/>
                 <w:vertAlign w:val="baseline"/>
               </w:rPr>
-              <w:t>Resources</w:t>
+              <w:t>Risorse</w:t>
             </w:r>
           </w:p>
           <w:p>
@@ -1124,7 +1124,7 @@
                 <w:shd w:fill="auto" w:val="clear"/>
                 <w:vertAlign w:val="baseline"/>
               </w:rPr>
-              <w:t>needed</w:t>
+              <w:t>necessarie</w:t>
             </w:r>
           </w:p>
         </w:tc>
@@ -1184,7 +1184,7 @@
                 <w:shd w:fill="auto" w:val="clear"/>
                 <w:vertAlign w:val="baseline"/>
               </w:rPr>
-              <w:t xml:space="preserve">Pen, Paper</w:t>
+              <w:t xml:space="preserve">Penna, Carta</w:t>
             </w:r>
           </w:p>
         </w:tc>
@@ -1258,7 +1258,7 @@
                 <w:shd w:fill="auto" w:val="clear"/>
                 <w:vertAlign w:val="baseline"/>
               </w:rPr>
-              <w:t>Preparations</w:t>
+              <w:t>Preparazioni</w:t>
             </w:r>
           </w:p>
         </w:tc>
@@ -1318,7 +1318,7 @@
                 <w:shd w:fill="auto" w:val="clear"/>
                 <w:vertAlign w:val="baseline"/>
               </w:rPr>
-              <w:t>None</w:t>
+              <w:t>Nessuna</w:t>
             </w:r>
           </w:p>
         </w:tc>
@@ -1408,7 +1408,7 @@
                 <w:shd w:fill="auto" w:val="clear"/>
                 <w:vertAlign w:val="baseline"/>
               </w:rPr>
-              <w:t xml:space="preserve">Video time</w:t>
+              <w:t xml:space="preserve">Tempo del video</w:t>
             </w:r>
           </w:p>
         </w:tc>
@@ -1467,7 +1467,7 @@
                 <w:shd w:fill="auto" w:val="clear"/>
                 <w:vertAlign w:val="baseline"/>
               </w:rPr>
-              <w:t xml:space="preserve">What facilitator does</w:t>
+              <w:t xml:space="preserve">Cosa fa il facilitatore</w:t>
             </w:r>
           </w:p>
         </w:tc>
@@ -1527,7 +1527,7 @@
                 <w:shd w:fill="auto" w:val="clear"/>
                 <w:vertAlign w:val="baseline"/>
               </w:rPr>
-              <w:t xml:space="preserve">What learners do</w:t>
+              <w:t xml:space="preserve">Cosa fanno gli studenti</w:t>
             </w:r>
           </w:p>
         </w:tc>
@@ -1633,7 +1633,7 @@
                 <w:u w:val="none"/>
                 <w:vertAlign w:val="baseline"/>
               </w:rPr>
-              <w:t xml:space="preserve">General VMC Video Introduction</w:t>
+              <w:t xml:space="preserve">Introduzione Generale al Video di VMC</w:t>
             </w:r>
           </w:p>
         </w:tc>
@@ -1749,7 +1749,7 @@
                 <w:u w:val="none"/>
                 <w:vertAlign w:val="baseline"/>
               </w:rPr>
-              <w:t xml:space="preserve">Video Introduction</w:t>
+              <w:t xml:space="preserve">Introduzione al Video</w:t>
             </w:r>
           </w:p>
         </w:tc>
@@ -1865,7 +1865,7 @@
                 <w:u w:val="none"/>
                 <w:vertAlign w:val="baseline"/>
               </w:rPr>
-              <w:t>Riddle</w:t>
+              <w:t>Enigma</w:t>
             </w:r>
           </w:p>
         </w:tc>
@@ -1939,7 +1939,7 @@
                 <w:shd w:fill="auto" w:val="clear"/>
                 <w:vertAlign w:val="baseline"/>
               </w:rPr>
-              <w:t xml:space="preserve">After the end of the video</w:t>
+              <w:t xml:space="preserve">Dopo la fine del video</w:t>
             </w:r>
           </w:p>
         </w:tc>
@@ -1995,7 +1995,7 @@
                 <w:shd w:fill="auto" w:val="clear"/>
                 <w:vertAlign w:val="baseline"/>
               </w:rPr>
-              <w:t xml:space="preserve">Assist the process, provoke thoughts</w:t>
+              <w:t xml:space="preserve">Assiste il processo, causa pensieri</w:t>
             </w:r>
           </w:p>
           <w:p>
@@ -2039,7 +2039,7 @@
                 <w:shd w:fill="auto" w:val="clear"/>
                 <w:vertAlign w:val="baseline"/>
               </w:rPr>
-              <w:t xml:space="preserve">When a possible solution is suggested, ask the learners to enact the series of questions in the case of the suggested solution and check that each answer can be explained.</w:t>
+              <w:t xml:space="preserve">Quando è suggerita una possibile soluzione, chiede di mettere in atto le serie di domande nel caso della soluzione suggerita e controlla che ogni risposta sia spiegabile.</w:t>
             </w:r>
           </w:p>
         </w:tc>
@@ -2096,7 +2096,7 @@
                 <w:shd w:fill="auto" w:val="clear"/>
                 <w:vertAlign w:val="baseline"/>
               </w:rPr>
-              <w:t xml:space="preserve">Discuss what information they can get from the statement of the riddle</w:t>
+              <w:t xml:space="preserve">Discutono quali informazioni possono ottenere dalla dichiarazione dell'enigma</w:t>
             </w:r>
           </w:p>
           <w:p>
@@ -2140,7 +2140,7 @@
                 <w:shd w:fill="auto" w:val="clear"/>
                 <w:vertAlign w:val="baseline"/>
               </w:rPr>
-              <w:t xml:space="preserve">Figure out which cases can be excluded </w:t>
+              <w:t xml:space="preserve">Indicano quali casi sono escludibili </w:t>
             </w:r>
           </w:p>
           <w:p>
@@ -2184,7 +2184,7 @@
                 <w:shd w:fill="auto" w:val="clear"/>
                 <w:vertAlign w:val="baseline"/>
               </w:rPr>
-              <w:t xml:space="preserve">Enact possible solutions</w:t>
+              <w:t xml:space="preserve">Mette in atto le soluzioni possibili</w:t>
             </w:r>
           </w:p>
         </w:tc>
@@ -2606,7 +2606,7 @@
           <w:shd w:fill="auto" w:val="clear"/>
           <w:vertAlign w:val="baseline"/>
         </w:rPr>
-        <w:t>Solution</w:t>
+        <w:t>Soluzione</w:t>
       </w:r>
     </w:p>
     <w:p>
@@ -2684,7 +2684,7 @@
           <w:shd w:fill="auto" w:val="clear"/>
           <w:vertAlign w:val="baseline"/>
         </w:rPr>
-        <w:t xml:space="preserve">The possible options are (the order does not matter):</w:t>
+        <w:t xml:space="preserve">Le opzioni possibili sono (l'ordine non importa):</w:t>
       </w:r>
     </w:p>
     <w:p>
@@ -2950,7 +2950,7 @@
                 <w:shd w:fill="auto" w:val="clear"/>
                 <w:vertAlign w:val="baseline"/>
               </w:rPr>
-              <w:t>Sum</w:t>
+              <w:t>Somma</w:t>
             </w:r>
           </w:p>
         </w:tc>
@@ -4745,7 +4745,7 @@
           <w:shd w:fill="auto" w:val="clear"/>
           <w:vertAlign w:val="baseline"/>
         </w:rPr>
-        <w:t xml:space="preserve">In order convince someone that these are all the options one can see that 36 is 3222. After that you may write each factor in a sheet of paper and with the papers one can try to form 3 groups. Empty group means one.</w:t>
+        <w:t xml:space="preserve">Per convincere qualcuno che queste siano tutte le opzioni, si può vedere che 36 è 3222. After that you may write each factor in a sheet of paper and with the papers one can try to form 3 groups. Empty group means one.</w:t>
       </w:r>
     </w:p>
     <w:p>

</xml_diff>